<commit_message>
petite modif et correction
</commit_message>
<xml_diff>
--- a/Page de presentation.docx
+++ b/Page de presentation.docx
@@ -257,10 +257,10 @@
       <w:r>
         <w:lastRenderedPageBreak/>
         <w:drawing>
-          <wp:inline distT="0" distB="0" distL="0" distR="0" wp14:anchorId="677284C7" wp14:editId="2795AC6E">
-            <wp:extent cx="4743450" cy="3032184"/>
+          <wp:inline distT="0" distB="0" distL="0" distR="0" wp14:anchorId="497E81F2" wp14:editId="6DCC60D1">
+            <wp:extent cx="3667125" cy="2314133"/>
             <wp:effectExtent l="0" t="0" r="0" b="0"/>
-            <wp:docPr id="798306150" name="Image 1" descr="Une image contenant texte, capture d’écran, diagramme&#10;&#10;Description générée automatiquement"/>
+            <wp:docPr id="212412109" name="Image 1" descr="Une image contenant texte, capture d’écran, diagramme, conception&#10;&#10;Description générée automatiquement"/>
             <wp:cNvGraphicFramePr>
               <a:graphicFrameLocks xmlns:a="http://schemas.openxmlformats.org/drawingml/2006/main" noChangeAspect="1"/>
             </wp:cNvGraphicFramePr>
@@ -268,7 +268,7 @@
               <a:graphicData uri="http://schemas.openxmlformats.org/drawingml/2006/picture">
                 <pic:pic xmlns:pic="http://schemas.openxmlformats.org/drawingml/2006/picture">
                   <pic:nvPicPr>
-                    <pic:cNvPr id="798306150" name="Image 1" descr="Une image contenant texte, capture d’écran, diagramme&#10;&#10;Description générée automatiquement"/>
+                    <pic:cNvPr id="212412109" name="Image 1" descr="Une image contenant texte, capture d’écran, diagramme, conception&#10;&#10;Description générée automatiquement"/>
                     <pic:cNvPicPr/>
                   </pic:nvPicPr>
                   <pic:blipFill>
@@ -280,7 +280,7 @@
                   <pic:spPr>
                     <a:xfrm>
                       <a:off x="0" y="0"/>
-                      <a:ext cx="4747644" cy="3034865"/>
+                      <a:ext cx="3673353" cy="2318063"/>
                     </a:xfrm>
                     <a:prstGeom prst="rect">
                       <a:avLst/>
@@ -410,35 +410,94 @@
           <w:b/>
           <w:bCs/>
         </w:rPr>
-        <w:t>#</w:t>
+        <w:t>#id_activités</w:t>
       </w:r>
       <w:r>
         <w:rPr>
           <w:b/>
           <w:bCs/>
         </w:rPr>
-        <w:t>id_activités</w:t>
+        <w:t>)</w:t>
+      </w:r>
+    </w:p>
+    <w:p>
+      <w:r>
+        <w:t xml:space="preserve">Participations </w:t>
+      </w:r>
+      <w:proofErr w:type="gramStart"/>
+      <w:r>
+        <w:t xml:space="preserve">( </w:t>
       </w:r>
       <w:r>
         <w:rPr>
           <w:b/>
           <w:bCs/>
         </w:rPr>
-        <w:t>)</w:t>
+        <w:t>#</w:t>
+      </w:r>
+      <w:proofErr w:type="gramEnd"/>
+      <w:r>
+        <w:rPr>
+          <w:b/>
+          <w:bCs/>
+        </w:rPr>
+        <w:t>id</w:t>
+      </w:r>
+      <w:r>
+        <w:rPr>
+          <w:b/>
+          <w:bCs/>
+        </w:rPr>
+        <w:t xml:space="preserve">_Adherent, </w:t>
+      </w:r>
+      <w:r>
+        <w:rPr>
+          <w:b/>
+          <w:bCs/>
+        </w:rPr>
+        <w:t>#id</w:t>
+      </w:r>
+      <w:r>
+        <w:rPr>
+          <w:b/>
+          <w:bCs/>
+        </w:rPr>
+        <w:t xml:space="preserve">_Seance </w:t>
+      </w:r>
+      <w:r>
+        <w:t>, note)</w:t>
       </w:r>
     </w:p>
     <w:p>
-      <w:r>
-        <w:t xml:space="preserve">Participations </w:t>
-      </w:r>
+      <w:pPr>
+        <w:rPr>
+          <w:lang w:val="en-CA"/>
+        </w:rPr>
+      </w:pPr>
       <w:proofErr w:type="gramStart"/>
       <w:r>
-        <w:t xml:space="preserve">( </w:t>
+        <w:rPr>
+          <w:lang w:val="en-CA"/>
+        </w:rPr>
+        <w:t>E</w:t>
+      </w:r>
+      <w:r>
+        <w:rPr>
+          <w:lang w:val="en-CA"/>
+        </w:rPr>
+        <w:t>va</w:t>
+      </w:r>
+      <w:r>
+        <w:rPr>
+          <w:lang w:val="en-CA"/>
+        </w:rPr>
+        <w:t xml:space="preserve">luation( </w:t>
       </w:r>
       <w:r>
         <w:rPr>
           <w:b/>
           <w:bCs/>
+          <w:lang w:val="en-CA"/>
         </w:rPr>
         <w:t>#</w:t>
       </w:r>
@@ -447,41 +506,56 @@
         <w:rPr>
           <w:b/>
           <w:bCs/>
-        </w:rPr>
-        <w:t>id</w:t>
+          <w:lang w:val="en-CA"/>
+        </w:rPr>
+        <w:t>id_Adherent, #id_</w:t>
       </w:r>
       <w:r>
         <w:rPr>
           <w:b/>
           <w:bCs/>
-        </w:rPr>
-        <w:t xml:space="preserve">_Adherent, </w:t>
-      </w:r>
-      <w:r>
-        <w:rPr>
-          <w:b/>
-          <w:bCs/>
-        </w:rPr>
-        <w:t>#id</w:t>
-      </w:r>
-      <w:r>
-        <w:rPr>
-          <w:b/>
-          <w:bCs/>
-        </w:rPr>
-        <w:t xml:space="preserve">_Seance </w:t>
-      </w:r>
-      <w:r>
-        <w:t>, note)</w:t>
+          <w:lang w:val="en-CA"/>
+        </w:rPr>
+        <w:t xml:space="preserve">Activite </w:t>
+      </w:r>
+      <w:r>
+        <w:rPr>
+          <w:lang w:val="en-CA"/>
+        </w:rPr>
+        <w:t xml:space="preserve">,note , </w:t>
+      </w:r>
+      <w:proofErr w:type="spellStart"/>
+      <w:r>
+        <w:rPr>
+          <w:lang w:val="en-CA"/>
+        </w:rPr>
+        <w:t>commentaire</w:t>
+      </w:r>
+      <w:proofErr w:type="spellEnd"/>
+      <w:r>
+        <w:rPr>
+          <w:lang w:val="en-CA"/>
+        </w:rPr>
+        <w:t>)</w:t>
       </w:r>
     </w:p>
     <w:p>
-      <w:r>
+      <w:pPr>
+        <w:rPr>
+          <w:lang w:val="en-CA"/>
+        </w:rPr>
+      </w:pPr>
+    </w:p>
+    <w:p>
+      <w:r>
+        <w:rPr>
+          <w:noProof/>
+        </w:rPr>
         <w:drawing>
-          <wp:inline distT="0" distB="0" distL="0" distR="0" wp14:anchorId="6840B10B" wp14:editId="4D8D0989">
-            <wp:extent cx="4857750" cy="3452151"/>
+          <wp:inline distT="0" distB="0" distL="0" distR="0" wp14:anchorId="01471A98" wp14:editId="7A6F5DD5">
+            <wp:extent cx="4552950" cy="3355693"/>
             <wp:effectExtent l="0" t="0" r="0" b="0"/>
-            <wp:docPr id="1570903942" name="Image 1" descr="Une image contenant texte, capture d’écran, diagramme&#10;&#10;Description générée automatiquement"/>
+            <wp:docPr id="2050024929" name="Image 1"/>
             <wp:cNvGraphicFramePr>
               <a:graphicFrameLocks xmlns:a="http://schemas.openxmlformats.org/drawingml/2006/main" noChangeAspect="1"/>
             </wp:cNvGraphicFramePr>
@@ -489,7 +563,7 @@
               <a:graphicData uri="http://schemas.openxmlformats.org/drawingml/2006/picture">
                 <pic:pic xmlns:pic="http://schemas.openxmlformats.org/drawingml/2006/picture">
                   <pic:nvPicPr>
-                    <pic:cNvPr id="1570903942" name="Image 1" descr="Une image contenant texte, capture d’écran, diagramme&#10;&#10;Description générée automatiquement"/>
+                    <pic:cNvPr id="2050024929" name=""/>
                     <pic:cNvPicPr/>
                   </pic:nvPicPr>
                   <pic:blipFill>
@@ -501,7 +575,7 @@
                   <pic:spPr>
                     <a:xfrm>
                       <a:off x="0" y="0"/>
-                      <a:ext cx="4859945" cy="3453711"/>
+                      <a:ext cx="4554546" cy="3356869"/>
                     </a:xfrm>
                     <a:prstGeom prst="rect">
                       <a:avLst/>
@@ -512,6 +586,12 @@
             </a:graphic>
           </wp:inline>
         </w:drawing>
+      </w:r>
+      <w:r>
+        <w:rPr>
+          <w:noProof/>
+        </w:rPr>
+        <w:t xml:space="preserve"> </w:t>
       </w:r>
     </w:p>
     <w:sectPr>
@@ -959,6 +1039,7 @@
   <w:style w:type="character" w:default="1" w:styleId="Policepardfaut">
     <w:name w:val="Default Paragraph Font"/>
     <w:uiPriority w:val="1"/>
+    <w:semiHidden/>
     <w:unhideWhenUsed/>
   </w:style>
   <w:style w:type="table" w:default="1" w:styleId="TableauNormal">

</xml_diff>